<commit_message>
Edited helpfile and all_option_examples.do. Created new do to create examples document
</commit_message>
<xml_diff>
--- a/Examples/Data and results/All option examples/ptb_eg1.1.docx
+++ b/Examples/Data and results/All option examples/ptb_eg1.1.docx
@@ -2,6 +2,34 @@
 <file path=word/document.xml><?xml version="1.0" encoding="utf-8"?>
 <w:document xmlns:w="http://schemas.openxmlformats.org/wordprocessingml/2006/main" xmlns:m="http://schemas.openxmlformats.org/officeDocument/2006/math" xmlns:r="http://schemas.openxmlformats.org/officeDocument/2006/relationships" xmlns:o="urn:schemas-microsoft-com:office:office" xmlns:v="urn:schemas-microsoft-com:vml" xmlns:w10="urn:schemas-microsoft-com:office:word" xmlns:a="http://schemas.openxmlformats.org/drawingml/2006/main" xmlns:pic="http://schemas.openxmlformats.org/drawingml/2006/picture" xmlns:wp="http://schemas.openxmlformats.org/drawingml/2006/wordprocessingDrawing">
   <w:body>
+    <w:p>
+      <w:pPr>
+        <w:pStyle w:val="Heading1"/>
+      </w:pPr>
+      <w:bookmarkStart w:id="21" w:name="section-1"/>
+      <w:bookmarkEnd w:id="21"/>
+      <w:r>
+        <w:t xml:space="preserve">Section 1</w:t>
+      </w:r>
+    </w:p>
+    <w:p>
+      <w:pPr>
+        <w:pStyle w:val="Heading3"/>
+      </w:pPr>
+      <w:bookmarkStart w:id="22" w:name="default-options"/>
+      <w:bookmarkEnd w:id="22"/>
+      <w:r>
+        <w:t xml:space="preserve">1.1 Default options</w:t>
+      </w:r>
+    </w:p>
+    <w:p>
+      <w:pPr>
+        <w:pStyle w:val="FirstParagraph"/>
+      </w:pPr>
+      <w:r>
+        <w:t xml:space="preserve">This is the table obtained using default settings with no additional options specified.</w:t>
+      </w:r>
+    </w:p>
     <w:p>
       <w:pPr>
         <w:pStyle w:val="SourceCode"/>
@@ -646,7 +674,7 @@
     </w:lvl>
   </w:abstractNum>
   <w:abstractNum w:abstractNumId="990">
-    <w:nsid w:val="b946a92b"/>
+    <w:nsid w:val="57f5be67"/>
     <w:multiLevelType w:val="multilevel"/>
     <w:lvl w:ilvl="0">
       <w:numFmt w:val="bullet"/>

</xml_diff>